<commit_message>
Updated DocPac and NEE Pog Bank
</commit_message>
<xml_diff>
--- a/docpac_10271023/NEE Pog Bank.docx
+++ b/docpac_10271023/NEE Pog Bank.docx
@@ -99,11 +99,202 @@
       </w:r>
       <w:proofErr w:type="spellStart"/>
       <w:r>
+        <w:t>pogAm</w:t>
+      </w:r>
+      <w:bookmarkStart w:id="0" w:name="_GoBack"/>
+      <w:bookmarkEnd w:id="0"/>
+      <w:r>
+        <w:t>ount</w:t>
+      </w:r>
+      <w:proofErr w:type="spellEnd"/>
+      <w:r>
+        <w:t xml:space="preserve"> number input, and a submit input. This form has the ‘/submit’ action and the ‘POST’ method</w:t>
+      </w:r>
+    </w:p>
+    <w:p>
+      <w:pPr>
+        <w:jc w:val="center"/>
+      </w:pPr>
+      <w:r>
+        <w:drawing>
+          <wp:inline distT="0" distB="0" distL="0" distR="0" wp14:anchorId="7F0B4140" wp14:editId="6DD32191">
+            <wp:extent cx="4534533" cy="2534004"/>
+            <wp:effectExtent l="0" t="0" r="0" b="0"/>
+            <wp:docPr id="8" name="Picture 8"/>
+            <wp:cNvGraphicFramePr>
+              <a:graphicFrameLocks xmlns:a="http://schemas.openxmlformats.org/drawingml/2006/main" noChangeAspect="1"/>
+            </wp:cNvGraphicFramePr>
+            <a:graphic xmlns:a="http://schemas.openxmlformats.org/drawingml/2006/main">
+              <a:graphicData uri="http://schemas.openxmlformats.org/drawingml/2006/picture">
+                <pic:pic xmlns:pic="http://schemas.openxmlformats.org/drawingml/2006/picture">
+                  <pic:nvPicPr>
+                    <pic:cNvPr id="1" name=""/>
+                    <pic:cNvPicPr/>
+                  </pic:nvPicPr>
+                  <pic:blipFill>
+                    <a:blip r:embed="rId10"/>
+                    <a:stretch>
+                      <a:fillRect/>
+                    </a:stretch>
+                  </pic:blipFill>
+                  <pic:spPr>
+                    <a:xfrm>
+                      <a:off x="0" y="0"/>
+                      <a:ext cx="4534533" cy="2534004"/>
+                    </a:xfrm>
+                    <a:prstGeom prst="rect">
+                      <a:avLst/>
+                    </a:prstGeom>
+                  </pic:spPr>
+                </pic:pic>
+              </a:graphicData>
+            </a:graphic>
+          </wp:inline>
+        </w:drawing>
+      </w:r>
+    </w:p>
+    <w:p>
+      <w:pPr>
+        <w:pStyle w:val="ListParagraph"/>
+        <w:numPr>
+          <w:ilvl w:val="1"/>
+          <w:numId w:val="1"/>
+        </w:numPr>
+      </w:pPr>
+      <w:r>
+        <w:t>“</w:t>
+      </w:r>
+      <w:proofErr w:type="spellStart"/>
+      <w:r>
+        <w:t>balance.ejs</w:t>
+      </w:r>
+      <w:proofErr w:type="spellEnd"/>
+      <w:r>
+        <w:t xml:space="preserve">”: Displays &lt;%- username %&gt;’s &lt;%- </w:t>
+      </w:r>
+      <w:proofErr w:type="spellStart"/>
+      <w:r>
         <w:t>pogAmount</w:t>
       </w:r>
       <w:proofErr w:type="spellEnd"/>
       <w:r>
-        <w:t xml:space="preserve"> number input, and a submit input. This form has the ‘/submit’ action and the ‘POST’ method</w:t>
+        <w:t xml:space="preserve"> %&gt;. Has a link to “/”.</w:t>
+      </w:r>
+    </w:p>
+    <w:p>
+      <w:pPr>
+        <w:pStyle w:val="ListParagraph"/>
+        <w:numPr>
+          <w:ilvl w:val="2"/>
+          <w:numId w:val="1"/>
+        </w:numPr>
+      </w:pPr>
+      <w:r>
+        <w:t xml:space="preserve">If the value of &lt;%- username %&gt; is “none”, write “No user selected” to the page using embedded </w:t>
+      </w:r>
+      <w:proofErr w:type="spellStart"/>
+      <w:r>
+        <w:t>javascript</w:t>
+      </w:r>
+      <w:proofErr w:type="spellEnd"/>
+      <w:r>
+        <w:t xml:space="preserve">, and do not write the &lt;%- </w:t>
+      </w:r>
+      <w:proofErr w:type="spellStart"/>
+      <w:r>
+        <w:t>pogAmount</w:t>
+      </w:r>
+      <w:proofErr w:type="spellEnd"/>
+      <w:r>
+        <w:t xml:space="preserve"> %&gt;.</w:t>
+      </w:r>
+    </w:p>
+    <w:p>
+      <w:pPr>
+        <w:jc w:val="center"/>
+      </w:pPr>
+      <w:r>
+        <w:drawing>
+          <wp:inline distT="0" distB="0" distL="0" distR="0" wp14:anchorId="356C0CE6" wp14:editId="0D37A647">
+            <wp:extent cx="4534533" cy="2534004"/>
+            <wp:effectExtent l="0" t="0" r="0" b="0"/>
+            <wp:docPr id="6" name="Picture 6"/>
+            <wp:cNvGraphicFramePr>
+              <a:graphicFrameLocks xmlns:a="http://schemas.openxmlformats.org/drawingml/2006/main" noChangeAspect="1"/>
+            </wp:cNvGraphicFramePr>
+            <a:graphic xmlns:a="http://schemas.openxmlformats.org/drawingml/2006/main">
+              <a:graphicData uri="http://schemas.openxmlformats.org/drawingml/2006/picture">
+                <pic:pic xmlns:pic="http://schemas.openxmlformats.org/drawingml/2006/picture">
+                  <pic:nvPicPr>
+                    <pic:cNvPr id="1" name=""/>
+                    <pic:cNvPicPr/>
+                  </pic:nvPicPr>
+                  <pic:blipFill>
+                    <a:blip r:embed="rId11"/>
+                    <a:stretch>
+                      <a:fillRect/>
+                    </a:stretch>
+                  </pic:blipFill>
+                  <pic:spPr>
+                    <a:xfrm>
+                      <a:off x="0" y="0"/>
+                      <a:ext cx="4534533" cy="2534004"/>
+                    </a:xfrm>
+                    <a:prstGeom prst="rect">
+                      <a:avLst/>
+                    </a:prstGeom>
+                  </pic:spPr>
+                </pic:pic>
+              </a:graphicData>
+            </a:graphic>
+          </wp:inline>
+        </w:drawing>
+      </w:r>
+    </w:p>
+    <w:p>
+      <w:pPr>
+        <w:jc w:val="center"/>
+        <w:rPr>
+          <w:rFonts w:hint="eastAsia"/>
+        </w:rPr>
+      </w:pPr>
+      <w:r>
+        <w:lastRenderedPageBreak/>
+        <w:drawing>
+          <wp:inline distT="0" distB="0" distL="0" distR="0" wp14:anchorId="5EC815D4" wp14:editId="3CFA40AE">
+            <wp:extent cx="4534533" cy="2534004"/>
+            <wp:effectExtent l="0" t="0" r="0" b="0"/>
+            <wp:docPr id="7" name="Picture 7"/>
+            <wp:cNvGraphicFramePr>
+              <a:graphicFrameLocks xmlns:a="http://schemas.openxmlformats.org/drawingml/2006/main" noChangeAspect="1"/>
+            </wp:cNvGraphicFramePr>
+            <a:graphic xmlns:a="http://schemas.openxmlformats.org/drawingml/2006/main">
+              <a:graphicData uri="http://schemas.openxmlformats.org/drawingml/2006/picture">
+                <pic:pic xmlns:pic="http://schemas.openxmlformats.org/drawingml/2006/picture">
+                  <pic:nvPicPr>
+                    <pic:cNvPr id="1" name=""/>
+                    <pic:cNvPicPr/>
+                  </pic:nvPicPr>
+                  <pic:blipFill>
+                    <a:blip r:embed="rId12"/>
+                    <a:stretch>
+                      <a:fillRect/>
+                    </a:stretch>
+                  </pic:blipFill>
+                  <pic:spPr>
+                    <a:xfrm>
+                      <a:off x="0" y="0"/>
+                      <a:ext cx="4534533" cy="2534004"/>
+                    </a:xfrm>
+                    <a:prstGeom prst="rect">
+                      <a:avLst/>
+                    </a:prstGeom>
+                  </pic:spPr>
+                </pic:pic>
+              </a:graphicData>
+            </a:graphic>
+          </wp:inline>
+        </w:drawing>
       </w:r>
     </w:p>
     <w:p>
@@ -119,11 +310,417 @@
       </w:r>
       <w:proofErr w:type="spellStart"/>
       <w:r>
+        <w:t>list.ejs</w:t>
+      </w:r>
+      <w:proofErr w:type="spellEnd"/>
+      <w:r>
+        <w:t xml:space="preserve">”: Has a link to “/edit”. </w:t>
+      </w:r>
+      <w:r>
+        <w:t xml:space="preserve">Has a picture that can be found in the ‘public’ folder. </w:t>
+      </w:r>
+      <w:r>
+        <w:t xml:space="preserve">Has </w:t>
+      </w:r>
+      <w:proofErr w:type="spellStart"/>
+      <w:r>
+        <w:t>a</w:t>
+      </w:r>
+      <w:proofErr w:type="spellEnd"/>
+      <w:r>
+        <w:t xml:space="preserve"> embedded JS code block that uses a for </w:t>
+      </w:r>
+      <w:proofErr w:type="gramStart"/>
+      <w:r>
+        <w:t>loop.</w:t>
+      </w:r>
+      <w:proofErr w:type="gramEnd"/>
+    </w:p>
+    <w:p>
+      <w:pPr>
+        <w:pStyle w:val="ListParagraph"/>
+        <w:numPr>
+          <w:ilvl w:val="2"/>
+          <w:numId w:val="1"/>
+        </w:numPr>
+      </w:pPr>
+      <w:r>
+        <w:t>Create an unordered list</w:t>
+      </w:r>
+    </w:p>
+    <w:p>
+      <w:pPr>
+        <w:pStyle w:val="ListParagraph"/>
+        <w:numPr>
+          <w:ilvl w:val="2"/>
+          <w:numId w:val="1"/>
+        </w:numPr>
+      </w:pPr>
+      <w:r>
+        <w:t>For every user in &lt;% data %&gt;, add a list item that shows a link to “/balance” plus a “user”</w:t>
+      </w:r>
+      <w:r>
+        <w:t xml:space="preserve"> query parameter whose value is the user’s name. The link’s text is also the user’s name.</w:t>
+      </w:r>
+    </w:p>
+    <w:p>
+      <w:pPr>
+        <w:jc w:val="center"/>
+      </w:pPr>
+      <w:r>
+        <w:drawing>
+          <wp:inline distT="0" distB="0" distL="0" distR="0" wp14:anchorId="049688B0" wp14:editId="1E0686E1">
+            <wp:extent cx="4534533" cy="2534004"/>
+            <wp:effectExtent l="0" t="0" r="0" b="0"/>
+            <wp:docPr id="3" name="Picture 3"/>
+            <wp:cNvGraphicFramePr>
+              <a:graphicFrameLocks xmlns:a="http://schemas.openxmlformats.org/drawingml/2006/main" noChangeAspect="1"/>
+            </wp:cNvGraphicFramePr>
+            <a:graphic xmlns:a="http://schemas.openxmlformats.org/drawingml/2006/main">
+              <a:graphicData uri="http://schemas.openxmlformats.org/drawingml/2006/picture">
+                <pic:pic xmlns:pic="http://schemas.openxmlformats.org/drawingml/2006/picture">
+                  <pic:nvPicPr>
+                    <pic:cNvPr id="1" name=""/>
+                    <pic:cNvPicPr/>
+                  </pic:nvPicPr>
+                  <pic:blipFill>
+                    <a:blip r:embed="rId13"/>
+                    <a:stretch>
+                      <a:fillRect/>
+                    </a:stretch>
+                  </pic:blipFill>
+                  <pic:spPr>
+                    <a:xfrm>
+                      <a:off x="0" y="0"/>
+                      <a:ext cx="4534533" cy="2534004"/>
+                    </a:xfrm>
+                    <a:prstGeom prst="rect">
+                      <a:avLst/>
+                    </a:prstGeom>
+                  </pic:spPr>
+                </pic:pic>
+              </a:graphicData>
+            </a:graphic>
+          </wp:inline>
+        </w:drawing>
+      </w:r>
+    </w:p>
+    <w:p>
+      <w:pPr>
+        <w:pStyle w:val="ListParagraph"/>
+        <w:numPr>
+          <w:ilvl w:val="0"/>
+          <w:numId w:val="1"/>
+        </w:numPr>
+      </w:pPr>
+      <w:r>
+        <w:t>Create an app.js in the root directory.</w:t>
+      </w:r>
+    </w:p>
+    <w:tbl>
+      <w:tblPr>
+        <w:tblStyle w:val="TableGrid"/>
+        <w:tblW w:w="0" w:type="auto"/>
+        <w:tblBorders>
+          <w:top w:val="none" w:sz="0" w:space="0" w:color="auto"/>
+          <w:left w:val="none" w:sz="0" w:space="0" w:color="auto"/>
+          <w:bottom w:val="none" w:sz="0" w:space="0" w:color="auto"/>
+          <w:right w:val="none" w:sz="0" w:space="0" w:color="auto"/>
+          <w:insideH w:val="none" w:sz="0" w:space="0" w:color="auto"/>
+          <w:insideV w:val="none" w:sz="0" w:space="0" w:color="auto"/>
+        </w:tblBorders>
+        <w:tblLook w:val="04A0" w:firstRow="1" w:lastRow="0" w:firstColumn="1" w:lastColumn="0" w:noHBand="0" w:noVBand="1"/>
+      </w:tblPr>
+      <w:tblGrid>
+        <w:gridCol w:w="5395"/>
+        <w:gridCol w:w="5395"/>
+      </w:tblGrid>
+      <w:tr>
+        <w:tc>
+          <w:tcPr>
+            <w:tcW w:w="5395" w:type="dxa"/>
+            <w:vAlign w:val="center"/>
+          </w:tcPr>
+          <w:p>
+            <w:pPr>
+              <w:jc w:val="right"/>
+            </w:pPr>
+            <w:r>
+              <w:lastRenderedPageBreak/>
+              <w:drawing>
+                <wp:inline distT="0" distB="0" distL="0" distR="0" wp14:anchorId="42122013" wp14:editId="4C654EC5">
+                  <wp:extent cx="2333951" cy="2400635"/>
+                  <wp:effectExtent l="0" t="0" r="9525" b="0"/>
+                  <wp:docPr id="1" name="Picture 1"/>
+                  <wp:cNvGraphicFramePr>
+                    <a:graphicFrameLocks xmlns:a="http://schemas.openxmlformats.org/drawingml/2006/main" noChangeAspect="1"/>
+                  </wp:cNvGraphicFramePr>
+                  <a:graphic xmlns:a="http://schemas.openxmlformats.org/drawingml/2006/main">
+                    <a:graphicData uri="http://schemas.openxmlformats.org/drawingml/2006/picture">
+                      <pic:pic xmlns:pic="http://schemas.openxmlformats.org/drawingml/2006/picture">
+                        <pic:nvPicPr>
+                          <pic:cNvPr id="1" name=""/>
+                          <pic:cNvPicPr/>
+                        </pic:nvPicPr>
+                        <pic:blipFill>
+                          <a:blip r:embed="rId14"/>
+                          <a:stretch>
+                            <a:fillRect/>
+                          </a:stretch>
+                        </pic:blipFill>
+                        <pic:spPr>
+                          <a:xfrm>
+                            <a:off x="0" y="0"/>
+                            <a:ext cx="2333951" cy="2400635"/>
+                          </a:xfrm>
+                          <a:prstGeom prst="rect">
+                            <a:avLst/>
+                          </a:prstGeom>
+                        </pic:spPr>
+                      </pic:pic>
+                    </a:graphicData>
+                  </a:graphic>
+                </wp:inline>
+              </w:drawing>
+            </w:r>
+          </w:p>
+        </w:tc>
+        <w:tc>
+          <w:tcPr>
+            <w:tcW w:w="5395" w:type="dxa"/>
+            <w:vAlign w:val="center"/>
+          </w:tcPr>
+          <w:p>
+            <w:r>
+              <w:t>Your Explorer Pane should look like this.</w:t>
+            </w:r>
+          </w:p>
+        </w:tc>
+      </w:tr>
+    </w:tbl>
+    <w:p/>
+    <w:p>
+      <w:pPr>
+        <w:pStyle w:val="ListParagraph"/>
+        <w:numPr>
+          <w:ilvl w:val="0"/>
+          <w:numId w:val="1"/>
+        </w:numPr>
+      </w:pPr>
+      <w:r>
+        <w:t>In the app.js file, import all required modules for the project</w:t>
+      </w:r>
+    </w:p>
+    <w:p>
+      <w:pPr>
+        <w:pStyle w:val="ListParagraph"/>
+        <w:numPr>
+          <w:ilvl w:val="0"/>
+          <w:numId w:val="1"/>
+        </w:numPr>
+      </w:pPr>
+      <w:r>
+        <w:t xml:space="preserve">In the app.js file, create an </w:t>
+      </w:r>
+      <w:proofErr w:type="spellStart"/>
+      <w:r>
+        <w:t>expressJS</w:t>
+      </w:r>
+      <w:proofErr w:type="spellEnd"/>
+      <w:r>
+        <w:t xml:space="preserve"> application</w:t>
+      </w:r>
+    </w:p>
+    <w:p>
+      <w:pPr>
+        <w:pStyle w:val="ListParagraph"/>
+        <w:numPr>
+          <w:ilvl w:val="0"/>
+          <w:numId w:val="1"/>
+        </w:numPr>
+      </w:pPr>
+      <w:r>
+        <w:t>In the app.js file, tell the ExpressJS application to use the ‘public’ folder for its static files.</w:t>
+      </w:r>
+    </w:p>
+    <w:p>
+      <w:pPr>
+        <w:pStyle w:val="ListParagraph"/>
+        <w:numPr>
+          <w:ilvl w:val="0"/>
+          <w:numId w:val="1"/>
+        </w:numPr>
+      </w:pPr>
+      <w:r>
+        <w:t xml:space="preserve">In the app.js file, tell the ExpressJS application to use the </w:t>
+      </w:r>
+      <w:proofErr w:type="spellStart"/>
+      <w:r>
+        <w:t>bodr</w:t>
+      </w:r>
+      <w:proofErr w:type="spellEnd"/>
+      <w:r>
+        <w:t xml:space="preserve">-parser module to read </w:t>
+      </w:r>
+      <w:proofErr w:type="spellStart"/>
+      <w:r>
+        <w:t>url</w:t>
+      </w:r>
+      <w:proofErr w:type="spellEnd"/>
+      <w:r>
+        <w:t xml:space="preserve"> encoded body form data.</w:t>
+      </w:r>
+    </w:p>
+    <w:p>
+      <w:pPr>
+        <w:pStyle w:val="ListParagraph"/>
+        <w:numPr>
+          <w:ilvl w:val="0"/>
+          <w:numId w:val="1"/>
+        </w:numPr>
+      </w:pPr>
+      <w:r>
+        <w:t xml:space="preserve">In the app.js file, read the </w:t>
+      </w:r>
+      <w:proofErr w:type="spellStart"/>
+      <w:r>
+        <w:t>data.json</w:t>
+      </w:r>
+      <w:proofErr w:type="spellEnd"/>
+      <w:r>
+        <w:t xml:space="preserve"> file and save it to </w:t>
+      </w:r>
+      <w:proofErr w:type="spellStart"/>
+      <w:proofErr w:type="gramStart"/>
+      <w:r>
+        <w:t>a</w:t>
+      </w:r>
+      <w:proofErr w:type="spellEnd"/>
+      <w:proofErr w:type="gramEnd"/>
+      <w:r>
+        <w:t xml:space="preserve"> </w:t>
+      </w:r>
+      <w:r>
+        <w:t>object</w:t>
+      </w:r>
+      <w:r>
+        <w:t xml:space="preserve"> called “data”.</w:t>
+      </w:r>
+    </w:p>
+    <w:p>
+      <w:pPr>
+        <w:pStyle w:val="ListParagraph"/>
+        <w:numPr>
+          <w:ilvl w:val="1"/>
+          <w:numId w:val="1"/>
+        </w:numPr>
+      </w:pPr>
+      <w:r>
+        <w:t>Then parse the JSON data</w:t>
+      </w:r>
+    </w:p>
+    <w:p>
+      <w:pPr>
+        <w:pStyle w:val="ListParagraph"/>
+        <w:numPr>
+          <w:ilvl w:val="0"/>
+          <w:numId w:val="1"/>
+        </w:numPr>
+      </w:pPr>
+      <w:r>
+        <w:t>In the app.js file, c</w:t>
+      </w:r>
+      <w:r>
+        <w:t xml:space="preserve">reate </w:t>
+      </w:r>
+      <w:r>
+        <w:t>4</w:t>
+      </w:r>
+      <w:r>
+        <w:t xml:space="preserve"> </w:t>
+      </w:r>
+      <w:proofErr w:type="spellStart"/>
+      <w:r>
+        <w:t>expressJS</w:t>
+      </w:r>
+      <w:proofErr w:type="spellEnd"/>
+      <w:r>
+        <w:t xml:space="preserve"> endpoints:</w:t>
+      </w:r>
+    </w:p>
+    <w:p>
+      <w:pPr>
+        <w:pStyle w:val="ListParagraph"/>
+        <w:numPr>
+          <w:ilvl w:val="1"/>
+          <w:numId w:val="1"/>
+        </w:numPr>
+      </w:pPr>
+      <w:r>
+        <w:t>A GET endpoint at “/” that renders the “</w:t>
+      </w:r>
+      <w:proofErr w:type="spellStart"/>
+      <w:r>
+        <w:t>list.ejs</w:t>
+      </w:r>
+      <w:proofErr w:type="spellEnd"/>
+      <w:r>
+        <w:t xml:space="preserve">” template with the </w:t>
+      </w:r>
+      <w:r>
+        <w:t>&lt;% data %&gt; insert point as the data variable.</w:t>
+      </w:r>
+    </w:p>
+    <w:p>
+      <w:pPr>
+        <w:pStyle w:val="ListParagraph"/>
+        <w:numPr>
+          <w:ilvl w:val="1"/>
+          <w:numId w:val="1"/>
+        </w:numPr>
+      </w:pPr>
+      <w:r>
+        <w:t>A GET endpoint at “/edit” that renders the “</w:t>
+      </w:r>
+      <w:proofErr w:type="spellStart"/>
+      <w:r>
+        <w:t>form.ejs</w:t>
+      </w:r>
+      <w:proofErr w:type="spellEnd"/>
+      <w:r>
+        <w:t>” template with no insert points.</w:t>
+      </w:r>
+    </w:p>
+    <w:p>
+      <w:pPr>
+        <w:pStyle w:val="ListParagraph"/>
+        <w:numPr>
+          <w:ilvl w:val="1"/>
+          <w:numId w:val="1"/>
+        </w:numPr>
+      </w:pPr>
+      <w:r>
+        <w:t>A GET endpoint at “/balance” that renders the “</w:t>
+      </w:r>
+      <w:proofErr w:type="spellStart"/>
+      <w:r>
         <w:t>balance.ejs</w:t>
       </w:r>
       <w:proofErr w:type="spellEnd"/>
       <w:r>
-        <w:t xml:space="preserve">”: Displays &lt;%- username %&gt;’s &lt;%- </w:t>
+        <w:t>” template.</w:t>
+      </w:r>
+    </w:p>
+    <w:p>
+      <w:pPr>
+        <w:pStyle w:val="ListParagraph"/>
+        <w:numPr>
+          <w:ilvl w:val="2"/>
+          <w:numId w:val="1"/>
+        </w:numPr>
+      </w:pPr>
+      <w:r>
+        <w:t xml:space="preserve">If the query parameter “name” has a value that is a key in the data object, send the “name” as the &lt;%- username %&gt; and the key’s value as &lt;%- </w:t>
       </w:r>
       <w:proofErr w:type="spellStart"/>
       <w:r>
@@ -131,7 +728,7 @@
       </w:r>
       <w:proofErr w:type="spellEnd"/>
       <w:r>
-        <w:t xml:space="preserve"> %&gt;. Has a link to “/”.</w:t>
+        <w:t xml:space="preserve"> %&gt;</w:t>
       </w:r>
     </w:p>
     <w:p>
@@ -143,15 +740,13 @@
         </w:numPr>
       </w:pPr>
       <w:r>
-        <w:t xml:space="preserve">If the value of &lt;%- username %&gt; is “none”, write “No user selected” to the page using embedded </w:t>
-      </w:r>
-      <w:proofErr w:type="spellStart"/>
-      <w:r>
-        <w:t>javascript</w:t>
-      </w:r>
-      <w:proofErr w:type="spellEnd"/>
-      <w:r>
-        <w:t xml:space="preserve">, and do not write the &lt;%- </w:t>
+        <w:t>If no query parameters are provided</w:t>
+      </w:r>
+      <w:r>
+        <w:t>, or the query parameter “name” is not a key in the data object</w:t>
+      </w:r>
+      <w:r>
+        <w:t xml:space="preserve">, send “none” as the &lt;%- username %&gt; and 0 as the &lt;%- </w:t>
       </w:r>
       <w:proofErr w:type="spellStart"/>
       <w:r>
@@ -171,21 +766,11 @@
         </w:numPr>
       </w:pPr>
       <w:r>
-        <w:t>“</w:t>
-      </w:r>
-      <w:proofErr w:type="spellStart"/>
-      <w:r>
-        <w:t>list.ejs</w:t>
-      </w:r>
-      <w:proofErr w:type="spellEnd"/>
-      <w:r>
-        <w:t xml:space="preserve">”: Has a link to “/edit”. Has a embedded JS code block that uses a for </w:t>
-      </w:r>
-      <w:proofErr w:type="gramStart"/>
-      <w:r>
-        <w:t>loop.</w:t>
-      </w:r>
-      <w:proofErr w:type="gramEnd"/>
+        <w:t>A POST endpoint at “/submit”</w:t>
+      </w:r>
+      <w:r>
+        <w:t xml:space="preserve"> that</w:t>
+      </w:r>
     </w:p>
     <w:p>
       <w:pPr>
@@ -196,7 +781,23 @@
         </w:numPr>
       </w:pPr>
       <w:r>
-        <w:t>Create an unordered list</w:t>
+        <w:t xml:space="preserve">Adds the </w:t>
+      </w:r>
+      <w:proofErr w:type="spellStart"/>
+      <w:r>
+        <w:t>pogAmount</w:t>
+      </w:r>
+      <w:proofErr w:type="spellEnd"/>
+      <w:r>
+        <w:t xml:space="preserve"> number to the value belong to the key in the data object that equals the </w:t>
+      </w:r>
+      <w:proofErr w:type="spellStart"/>
+      <w:r>
+        <w:t>userName</w:t>
+      </w:r>
+      <w:proofErr w:type="spellEnd"/>
+      <w:r>
+        <w:t xml:space="preserve"> text input.</w:t>
       </w:r>
     </w:p>
     <w:p>
@@ -208,10 +809,15 @@
         </w:numPr>
       </w:pPr>
       <w:r>
-        <w:t>For every user in &lt;% data %&gt;, add a list item that shows a link to “/balance” plus a “user”</w:t>
-      </w:r>
-      <w:r>
-        <w:t xml:space="preserve"> query parameter whose value is the user’s name. The link’s text is also the user’s name.</w:t>
+        <w:t>Redirects the user to “/</w:t>
+      </w:r>
+      <w:proofErr w:type="spellStart"/>
+      <w:r>
+        <w:t>balance?name</w:t>
+      </w:r>
+      <w:proofErr w:type="spellEnd"/>
+      <w:r>
+        <w:t>=X”, where X is the username text input.</w:t>
       </w:r>
     </w:p>
     <w:p>
@@ -223,349 +829,7 @@
         </w:numPr>
       </w:pPr>
       <w:r>
-        <w:t>Create an app.js in the root directory.</w:t>
-      </w:r>
-    </w:p>
-    <w:p>
-      <w:pPr>
-        <w:pStyle w:val="ListParagraph"/>
-        <w:numPr>
-          <w:ilvl w:val="0"/>
-          <w:numId w:val="1"/>
-        </w:numPr>
-      </w:pPr>
-      <w:r>
-        <w:t>In the app.js file, import all required modules for the project</w:t>
-      </w:r>
-    </w:p>
-    <w:p>
-      <w:pPr>
-        <w:pStyle w:val="ListParagraph"/>
-        <w:numPr>
-          <w:ilvl w:val="0"/>
-          <w:numId w:val="1"/>
-        </w:numPr>
-      </w:pPr>
-      <w:r>
-        <w:t xml:space="preserve">In the app.js file, </w:t>
-      </w:r>
-      <w:r>
-        <w:t xml:space="preserve">create an </w:t>
-      </w:r>
-      <w:proofErr w:type="spellStart"/>
-      <w:r>
-        <w:t>expressJS</w:t>
-      </w:r>
-      <w:proofErr w:type="spellEnd"/>
-      <w:r>
-        <w:t xml:space="preserve"> application</w:t>
-      </w:r>
-    </w:p>
-    <w:p>
-      <w:pPr>
-        <w:pStyle w:val="ListParagraph"/>
-        <w:numPr>
-          <w:ilvl w:val="0"/>
-          <w:numId w:val="1"/>
-        </w:numPr>
-      </w:pPr>
-      <w:r>
-        <w:t>In the app.js file, tell the ExpressJS application to use the ‘public’ folder for its static files.</w:t>
-      </w:r>
-    </w:p>
-    <w:p>
-      <w:pPr>
-        <w:pStyle w:val="ListParagraph"/>
-        <w:numPr>
-          <w:ilvl w:val="0"/>
-          <w:numId w:val="1"/>
-        </w:numPr>
-      </w:pPr>
-      <w:r>
-        <w:t xml:space="preserve">In the app.js file, tell the ExpressJS application to use </w:t>
-      </w:r>
-      <w:r>
-        <w:t xml:space="preserve">the </w:t>
-      </w:r>
-      <w:proofErr w:type="spellStart"/>
-      <w:r>
-        <w:t>bodr</w:t>
-      </w:r>
-      <w:proofErr w:type="spellEnd"/>
-      <w:r>
-        <w:t xml:space="preserve">-parser module to read </w:t>
-      </w:r>
-      <w:proofErr w:type="spellStart"/>
-      <w:r>
-        <w:t>url</w:t>
-      </w:r>
-      <w:proofErr w:type="spellEnd"/>
-      <w:r>
-        <w:t xml:space="preserve"> encoded body form data.</w:t>
-      </w:r>
-    </w:p>
-    <w:p>
-      <w:pPr>
-        <w:pStyle w:val="ListParagraph"/>
-        <w:numPr>
-          <w:ilvl w:val="0"/>
-          <w:numId w:val="1"/>
-        </w:numPr>
-      </w:pPr>
-      <w:r>
-        <w:t xml:space="preserve">In the app.js file, read the </w:t>
-      </w:r>
-      <w:proofErr w:type="spellStart"/>
-      <w:r>
-        <w:t>data.json</w:t>
-      </w:r>
-      <w:proofErr w:type="spellEnd"/>
-      <w:r>
-        <w:t xml:space="preserve"> file and save it to </w:t>
-      </w:r>
-      <w:proofErr w:type="spellStart"/>
-      <w:proofErr w:type="gramStart"/>
-      <w:r>
-        <w:t>a</w:t>
-      </w:r>
-      <w:proofErr w:type="spellEnd"/>
-      <w:proofErr w:type="gramEnd"/>
-      <w:r>
-        <w:t xml:space="preserve"> </w:t>
-      </w:r>
-      <w:r>
-        <w:t>object</w:t>
-      </w:r>
-      <w:r>
-        <w:t xml:space="preserve"> called “data”.</w:t>
-      </w:r>
-    </w:p>
-    <w:p>
-      <w:pPr>
-        <w:pStyle w:val="ListParagraph"/>
-        <w:numPr>
-          <w:ilvl w:val="1"/>
-          <w:numId w:val="1"/>
-        </w:numPr>
-      </w:pPr>
-      <w:r>
-        <w:t>Then parse the JSON data</w:t>
-      </w:r>
-    </w:p>
-    <w:p>
-      <w:pPr>
-        <w:pStyle w:val="ListParagraph"/>
-        <w:numPr>
-          <w:ilvl w:val="0"/>
-          <w:numId w:val="1"/>
-        </w:numPr>
-      </w:pPr>
-      <w:r>
-        <w:t>In the app.js file, c</w:t>
-      </w:r>
-      <w:r>
-        <w:t xml:space="preserve">reate </w:t>
-      </w:r>
-      <w:r>
-        <w:t>4</w:t>
-      </w:r>
-      <w:r>
-        <w:t xml:space="preserve"> </w:t>
-      </w:r>
-      <w:proofErr w:type="spellStart"/>
-      <w:r>
-        <w:t>expressJS</w:t>
-      </w:r>
-      <w:proofErr w:type="spellEnd"/>
-      <w:r>
-        <w:t xml:space="preserve"> endpoints:</w:t>
-      </w:r>
-    </w:p>
-    <w:p>
-      <w:pPr>
-        <w:pStyle w:val="ListParagraph"/>
-        <w:numPr>
-          <w:ilvl w:val="1"/>
-          <w:numId w:val="1"/>
-        </w:numPr>
-      </w:pPr>
-      <w:r>
-        <w:t>A GET endpoint at “/” that renders the “</w:t>
-      </w:r>
-      <w:proofErr w:type="spellStart"/>
-      <w:r>
-        <w:t>list.ejs</w:t>
-      </w:r>
-      <w:proofErr w:type="spellEnd"/>
-      <w:r>
-        <w:t xml:space="preserve">” template with the </w:t>
-      </w:r>
-      <w:r>
-        <w:t>&lt;% data %&gt; insert point as the data variable.</w:t>
-      </w:r>
-    </w:p>
-    <w:p>
-      <w:pPr>
-        <w:pStyle w:val="ListParagraph"/>
-        <w:numPr>
-          <w:ilvl w:val="1"/>
-          <w:numId w:val="1"/>
-        </w:numPr>
-      </w:pPr>
-      <w:r>
-        <w:t>A GET endpoint at “/edit” that renders the “</w:t>
-      </w:r>
-      <w:proofErr w:type="spellStart"/>
-      <w:r>
-        <w:t>form.ejs</w:t>
-      </w:r>
-      <w:proofErr w:type="spellEnd"/>
-      <w:r>
-        <w:t>” template with no insert points.</w:t>
-      </w:r>
-    </w:p>
-    <w:p>
-      <w:pPr>
-        <w:pStyle w:val="ListParagraph"/>
-        <w:numPr>
-          <w:ilvl w:val="1"/>
-          <w:numId w:val="1"/>
-        </w:numPr>
-      </w:pPr>
-      <w:r>
-        <w:t>A GET endpoint at “/balance” that renders the “</w:t>
-      </w:r>
-      <w:proofErr w:type="spellStart"/>
-      <w:r>
-        <w:t>balance.ejs</w:t>
-      </w:r>
-      <w:proofErr w:type="spellEnd"/>
-      <w:r>
-        <w:t>” template.</w:t>
-      </w:r>
-    </w:p>
-    <w:p>
-      <w:pPr>
-        <w:pStyle w:val="ListParagraph"/>
-        <w:numPr>
-          <w:ilvl w:val="2"/>
-          <w:numId w:val="1"/>
-        </w:numPr>
-      </w:pPr>
-      <w:r>
-        <w:t xml:space="preserve">If the query parameter “name” has a value that is a key in the data object, send the “name” as the &lt;%- username %&gt; and the key’s value as &lt;%- </w:t>
-      </w:r>
-      <w:proofErr w:type="spellStart"/>
-      <w:r>
-        <w:t>pogAmount</w:t>
-      </w:r>
-      <w:proofErr w:type="spellEnd"/>
-      <w:r>
-        <w:t xml:space="preserve"> %&gt;</w:t>
-      </w:r>
-    </w:p>
-    <w:p>
-      <w:pPr>
-        <w:pStyle w:val="ListParagraph"/>
-        <w:numPr>
-          <w:ilvl w:val="2"/>
-          <w:numId w:val="1"/>
-        </w:numPr>
-      </w:pPr>
-      <w:r>
-        <w:t>If no query parameters are provided</w:t>
-      </w:r>
-      <w:r>
-        <w:t>, or the query parameter “name” is not a key in the data object</w:t>
-      </w:r>
-      <w:r>
-        <w:t xml:space="preserve">, send “none” as the &lt;%- username %&gt; and 0 as the &lt;%- </w:t>
-      </w:r>
-      <w:proofErr w:type="spellStart"/>
-      <w:r>
-        <w:t>pogAmount</w:t>
-      </w:r>
-      <w:proofErr w:type="spellEnd"/>
-      <w:r>
-        <w:t xml:space="preserve"> %&gt;.</w:t>
-      </w:r>
-    </w:p>
-    <w:p>
-      <w:pPr>
-        <w:pStyle w:val="ListParagraph"/>
-        <w:numPr>
-          <w:ilvl w:val="1"/>
-          <w:numId w:val="1"/>
-        </w:numPr>
-      </w:pPr>
-      <w:r>
-        <w:t>A POST endpoint at “/submit”</w:t>
-      </w:r>
-      <w:r>
-        <w:t xml:space="preserve"> that</w:t>
-      </w:r>
-    </w:p>
-    <w:p>
-      <w:pPr>
-        <w:pStyle w:val="ListParagraph"/>
-        <w:numPr>
-          <w:ilvl w:val="2"/>
-          <w:numId w:val="1"/>
-        </w:numPr>
-      </w:pPr>
-      <w:r>
-        <w:t xml:space="preserve">Adds the </w:t>
-      </w:r>
-      <w:proofErr w:type="spellStart"/>
-      <w:r>
-        <w:t>pogAmount</w:t>
-      </w:r>
-      <w:proofErr w:type="spellEnd"/>
-      <w:r>
-        <w:t xml:space="preserve"> number to the value belong to the key in the data object that equals the </w:t>
-      </w:r>
-      <w:proofErr w:type="spellStart"/>
-      <w:r>
-        <w:t>userName</w:t>
-      </w:r>
-      <w:proofErr w:type="spellEnd"/>
-      <w:r>
-        <w:t xml:space="preserve"> text input.</w:t>
-      </w:r>
-    </w:p>
-    <w:p>
-      <w:pPr>
-        <w:pStyle w:val="ListParagraph"/>
-        <w:numPr>
-          <w:ilvl w:val="2"/>
-          <w:numId w:val="1"/>
-        </w:numPr>
-      </w:pPr>
-      <w:r>
-        <w:t>Redirects the user to “/</w:t>
-      </w:r>
-      <w:proofErr w:type="spellStart"/>
-      <w:r>
-        <w:t>balance?name</w:t>
-      </w:r>
-      <w:proofErr w:type="spellEnd"/>
-      <w:r>
-        <w:t>=X”, where X is the username text input.</w:t>
-      </w:r>
-    </w:p>
-    <w:p>
-      <w:pPr>
-        <w:pStyle w:val="ListParagraph"/>
-        <w:numPr>
-          <w:ilvl w:val="0"/>
-          <w:numId w:val="1"/>
-        </w:numPr>
-      </w:pPr>
-      <w:r>
-        <w:t xml:space="preserve">In the app.js file, </w:t>
-      </w:r>
-      <w:r>
-        <w:t>start a HTTP listen server with the ExpressJS application.</w:t>
+        <w:t>In the app.js file, start a HTTP listen server with the ExpressJS application.</w:t>
       </w:r>
     </w:p>
     <w:p>
@@ -646,11 +910,9 @@
       <w:r>
         <w:t>Create a Pull Request to submit your work.</w:t>
       </w:r>
-      <w:bookmarkStart w:id="0" w:name="_GoBack"/>
-      <w:bookmarkEnd w:id="0"/>
     </w:p>
     <w:sectPr>
-      <w:headerReference w:type="default" r:id="rId10"/>
+      <w:headerReference w:type="default" r:id="rId15"/>
       <w:pgSz w:w="12240" w:h="15840"/>
       <w:pgMar w:top="720" w:right="720" w:bottom="720" w:left="720" w:header="720" w:footer="720" w:gutter="0"/>
       <w:cols w:space="720"/>
@@ -1331,6 +1593,25 @@
       <w:szCs w:val="56"/>
     </w:rPr>
   </w:style>
+  <w:style w:type="table" w:styleId="TableGrid">
+    <w:name w:val="Table Grid"/>
+    <w:basedOn w:val="TableNormal"/>
+    <w:uiPriority w:val="39"/>
+    <w:rsid w:val="00706718"/>
+    <w:pPr>
+      <w:spacing w:after="0" w:line="240" w:lineRule="auto"/>
+    </w:pPr>
+    <w:tblPr>
+      <w:tblBorders>
+        <w:top w:val="single" w:sz="4" w:space="0" w:color="auto"/>
+        <w:left w:val="single" w:sz="4" w:space="0" w:color="auto"/>
+        <w:bottom w:val="single" w:sz="4" w:space="0" w:color="auto"/>
+        <w:right w:val="single" w:sz="4" w:space="0" w:color="auto"/>
+        <w:insideH w:val="single" w:sz="4" w:space="0" w:color="auto"/>
+        <w:insideV w:val="single" w:sz="4" w:space="0" w:color="auto"/>
+      </w:tblBorders>
+    </w:tblPr>
+  </w:style>
 </w:styles>
 </file>
 
@@ -1630,11 +1911,12 @@
 </file>
 
 <file path=customXml/item1.xml><?xml version="1.0" encoding="utf-8"?>
-<p:properties xmlns:p="http://schemas.microsoft.com/office/2006/metadata/properties" xmlns:xsi="http://www.w3.org/2001/XMLSchema-instance" xmlns:pc="http://schemas.microsoft.com/office/infopath/2007/PartnerControls">
-  <documentManagement>
-    <_activity xmlns="cc9255bc-4d99-4f42-bba5-857cbcc6e725" xsi:nil="true"/>
-  </documentManagement>
-</p:properties>
+<?mso-contentType ?>
+<FormTemplates xmlns="http://schemas.microsoft.com/sharepoint/v3/contenttype/forms">
+  <Display>DocumentLibraryForm</Display>
+  <Edit>DocumentLibraryForm</Edit>
+  <New>DocumentLibraryForm</New>
+</FormTemplates>
 </file>
 
 <file path=customXml/item2.xml><?xml version="1.0" encoding="utf-8"?>
@@ -1879,20 +2161,17 @@
 </file>
 
 <file path=customXml/item3.xml><?xml version="1.0" encoding="utf-8"?>
-<?mso-contentType ?>
-<FormTemplates xmlns="http://schemas.microsoft.com/sharepoint/v3/contenttype/forms">
-  <Display>DocumentLibraryForm</Display>
-  <Edit>DocumentLibraryForm</Edit>
-  <New>DocumentLibraryForm</New>
-</FormTemplates>
+<p:properties xmlns:p="http://schemas.microsoft.com/office/2006/metadata/properties" xmlns:xsi="http://www.w3.org/2001/XMLSchema-instance" xmlns:pc="http://schemas.microsoft.com/office/infopath/2007/PartnerControls">
+  <documentManagement>
+    <_activity xmlns="cc9255bc-4d99-4f42-bba5-857cbcc6e725" xsi:nil="true"/>
+  </documentManagement>
+</p:properties>
 </file>
 
 <file path=customXml/itemProps1.xml><?xml version="1.0" encoding="utf-8"?>
-<ds:datastoreItem xmlns:ds="http://schemas.openxmlformats.org/officeDocument/2006/customXml" ds:itemID="{793841BB-7235-4D83-9D17-02A35A1D954C}">
+<ds:datastoreItem xmlns:ds="http://schemas.openxmlformats.org/officeDocument/2006/customXml" ds:itemID="{44932750-62CF-43F9-9387-3A2741114226}">
   <ds:schemaRefs>
-    <ds:schemaRef ds:uri="http://schemas.microsoft.com/office/2006/metadata/properties"/>
-    <ds:schemaRef ds:uri="http://schemas.microsoft.com/office/infopath/2007/PartnerControls"/>
-    <ds:schemaRef ds:uri="cc9255bc-4d99-4f42-bba5-857cbcc6e725"/>
+    <ds:schemaRef ds:uri="http://schemas.microsoft.com/sharepoint/v3/contenttype/forms"/>
   </ds:schemaRefs>
 </ds:datastoreItem>
 </file>
@@ -1917,9 +2196,11 @@
 </file>
 
 <file path=customXml/itemProps3.xml><?xml version="1.0" encoding="utf-8"?>
-<ds:datastoreItem xmlns:ds="http://schemas.openxmlformats.org/officeDocument/2006/customXml" ds:itemID="{44932750-62CF-43F9-9387-3A2741114226}">
+<ds:datastoreItem xmlns:ds="http://schemas.openxmlformats.org/officeDocument/2006/customXml" ds:itemID="{793841BB-7235-4D83-9D17-02A35A1D954C}">
   <ds:schemaRefs>
-    <ds:schemaRef ds:uri="http://schemas.microsoft.com/sharepoint/v3/contenttype/forms"/>
+    <ds:schemaRef ds:uri="http://schemas.microsoft.com/office/2006/metadata/properties"/>
+    <ds:schemaRef ds:uri="http://schemas.microsoft.com/office/infopath/2007/PartnerControls"/>
+    <ds:schemaRef ds:uri="cc9255bc-4d99-4f42-bba5-857cbcc6e725"/>
   </ds:schemaRefs>
 </ds:datastoreItem>
 </file>
</xml_diff>